<commit_message>
forgot to include time writing the write-up in the development time!
</commit_message>
<xml_diff>
--- a/UCSDUnfoldingMaps/src/myextension/My Extension.docx
+++ b/UCSDUnfoldingMaps/src/myextension/My Extension.docx
@@ -744,11 +744,39 @@
           </w:p>
         </w:tc>
       </w:tr>
+      <w:tr>
+        <w:tc>
+          <w:tcPr>
+            <w:tcW w:w="1345" w:type="dxa"/>
+          </w:tcPr>
+          <w:p>
+            <w:r>
+              <w:t>2.25 hr</w:t>
+            </w:r>
+          </w:p>
+        </w:tc>
+        <w:tc>
+          <w:tcPr>
+            <w:tcW w:w="8005" w:type="dxa"/>
+          </w:tcPr>
+          <w:p>
+            <w:r>
+              <w:t>Initial version of my extension write-up (this document).</w:t>
+            </w:r>
+          </w:p>
+        </w:tc>
+      </w:tr>
     </w:tbl>
     <w:p/>
     <w:p>
       <w:r>
-        <w:t>Total:  12.75 hours development time</w:t>
+        <w:t>Total:  1</w:t>
+      </w:r>
+      <w:r>
+        <w:t>5</w:t>
+      </w:r>
+      <w:r>
+        <w:t xml:space="preserve"> hours development time</w:t>
       </w:r>
     </w:p>
     <w:sectPr>

</xml_diff>

<commit_message>
Add pictures to my write-up.
</commit_message>
<xml_diff>
--- a/UCSDUnfoldingMaps/src/myextension/My Extension.docx
+++ b/UCSDUnfoldingMaps/src/myextension/My Extension.docx
@@ -12,15 +12,222 @@
     </w:p>
     <w:p>
       <w:r>
-        <w:t>When interacting with the map, in many cases it was hard to see where recent quakes happened where quake swarms were common.  I decided to add a toggle button to let me choose between showing all quakes and showing only recent quakes.</w:t>
-      </w:r>
-    </w:p>
-    <w:p>
-      <w:r>
-        <w:t xml:space="preserve">I didn’t get too far into the process before deciding that I was probably reinventing the wheel:  someone must have written a simple widget library for Processing.  After searching for possible widget libraries and trying several of them, I decided on PUI by Martin Leopold.  The library was small, easy to understand and </w:t>
-      </w:r>
-      <w:r>
-        <w:t>had enough stuff to support what I wanted to do.  At this point I decided to expand my extension to more general filtering:  show or hide city markers, land quakes or ocean quakes; show or hide by shallow, intermediate, or deep depth and any combination of those 3 choices; show only recent quakes or all quakes.</w:t>
+        <w:t>When interacting with the map, in many cases it was hard to see where recent quakes happened</w:t>
+      </w:r>
+      <w:r>
+        <w:t xml:space="preserve">, especially </w:t>
+      </w:r>
+      <w:r>
+        <w:t xml:space="preserve">where quake swarms </w:t>
+      </w:r>
+      <w:r>
+        <w:t>are</w:t>
+      </w:r>
+      <w:r>
+        <w:t xml:space="preserve"> common.  I decided to add a toggle button to let me choose between showing all quakes and showing only recent quakes.</w:t>
+      </w:r>
+    </w:p>
+    <w:p>
+      <w:r>
+        <w:t xml:space="preserve">I didn’t get too far into the process before deciding that I was reinventing the wheel:  someone must have written a simple widget library for Processing.  After searching for possible widget libraries and trying several of them, I decided on PUI by Martin Leopold.  The library </w:t>
+      </w:r>
+      <w:r>
+        <w:t>is</w:t>
+      </w:r>
+      <w:r>
+        <w:t xml:space="preserve"> small, easy to understand and </w:t>
+      </w:r>
+      <w:r>
+        <w:t>had enough stuff to support what I wanted to do.  At this point I decided to expand my extension to more general filtering:  show or hide city markers, land quakes or ocean quakes; show or hide by shallow, intermediate, or deep depth; show only recent quakes or all quakes</w:t>
+      </w:r>
+      <w:r>
+        <w:t>; show or hide by any combination of those choices.</w:t>
+      </w:r>
+    </w:p>
+    <w:p>
+      <w:r>
+        <w:t xml:space="preserve">Here is my final implementation, using the default settings to show everything:  all indicators are on except for Only Recent Quakes.  </w:t>
+      </w:r>
+      <w:r>
+        <w:rPr>
+          <w:noProof/>
+        </w:rPr>
+        <w:drawing>
+          <wp:inline distT="0" distB="0" distL="0" distR="0" wp14:anchorId="57F92246" wp14:editId="7E8AAFD8">
+            <wp:extent cx="5943600" cy="4485640"/>
+            <wp:effectExtent l="0" t="0" r="0" b="0"/>
+            <wp:docPr id="1" name="Picture 1" descr="Map&#10;&#10;Description automatically generated"/>
+            <wp:cNvGraphicFramePr>
+              <a:graphicFrameLocks xmlns:a="http://schemas.openxmlformats.org/drawingml/2006/main" noChangeAspect="1"/>
+            </wp:cNvGraphicFramePr>
+            <a:graphic xmlns:a="http://schemas.openxmlformats.org/drawingml/2006/main">
+              <a:graphicData uri="http://schemas.openxmlformats.org/drawingml/2006/picture">
+                <pic:pic xmlns:pic="http://schemas.openxmlformats.org/drawingml/2006/picture">
+                  <pic:nvPicPr>
+                    <pic:cNvPr id="1" name="Picture 1" descr="Map&#10;&#10;Description automatically generated"/>
+                    <pic:cNvPicPr/>
+                  </pic:nvPicPr>
+                  <pic:blipFill>
+                    <a:blip r:embed="rId4">
+                      <a:extLst>
+                        <a:ext uri="{28A0092B-C50C-407E-A947-70E740481C1C}">
+                          <a14:useLocalDpi xmlns:a14="http://schemas.microsoft.com/office/drawing/2010/main" val="0"/>
+                        </a:ext>
+                      </a:extLst>
+                    </a:blip>
+                    <a:stretch>
+                      <a:fillRect/>
+                    </a:stretch>
+                  </pic:blipFill>
+                  <pic:spPr>
+                    <a:xfrm>
+                      <a:off x="0" y="0"/>
+                      <a:ext cx="5943600" cy="4485640"/>
+                    </a:xfrm>
+                    <a:prstGeom prst="rect">
+                      <a:avLst/>
+                    </a:prstGeom>
+                  </pic:spPr>
+                </pic:pic>
+              </a:graphicData>
+            </a:graphic>
+          </wp:inline>
+        </w:drawing>
+      </w:r>
+    </w:p>
+    <w:p>
+      <w:r>
+        <w:t>The next</w:t>
+      </w:r>
+      <w:r>
+        <w:t xml:space="preserve"> image demonstrates the original goal of showing only recent quakes</w:t>
+      </w:r>
+      <w:r>
+        <w:t>.  N</w:t>
+      </w:r>
+      <w:r>
+        <w:t>otice all the visible quakes have the recency X drawn through them:</w:t>
+      </w:r>
+    </w:p>
+    <w:p>
+      <w:r>
+        <w:rPr>
+          <w:noProof/>
+        </w:rPr>
+        <w:lastRenderedPageBreak/>
+        <w:drawing>
+          <wp:inline distT="0" distB="0" distL="0" distR="0" wp14:anchorId="3165BACF" wp14:editId="727017A8">
+            <wp:extent cx="5943600" cy="4484370"/>
+            <wp:effectExtent l="0" t="0" r="0" b="0"/>
+            <wp:docPr id="2" name="Picture 2" descr="Map&#10;&#10;Description automatically generated"/>
+            <wp:cNvGraphicFramePr>
+              <a:graphicFrameLocks xmlns:a="http://schemas.openxmlformats.org/drawingml/2006/main" noChangeAspect="1"/>
+            </wp:cNvGraphicFramePr>
+            <a:graphic xmlns:a="http://schemas.openxmlformats.org/drawingml/2006/main">
+              <a:graphicData uri="http://schemas.openxmlformats.org/drawingml/2006/picture">
+                <pic:pic xmlns:pic="http://schemas.openxmlformats.org/drawingml/2006/picture">
+                  <pic:nvPicPr>
+                    <pic:cNvPr id="2" name="Picture 2" descr="Map&#10;&#10;Description automatically generated"/>
+                    <pic:cNvPicPr/>
+                  </pic:nvPicPr>
+                  <pic:blipFill>
+                    <a:blip r:embed="rId5">
+                      <a:extLst>
+                        <a:ext uri="{28A0092B-C50C-407E-A947-70E740481C1C}">
+                          <a14:useLocalDpi xmlns:a14="http://schemas.microsoft.com/office/drawing/2010/main" val="0"/>
+                        </a:ext>
+                      </a:extLst>
+                    </a:blip>
+                    <a:stretch>
+                      <a:fillRect/>
+                    </a:stretch>
+                  </pic:blipFill>
+                  <pic:spPr>
+                    <a:xfrm>
+                      <a:off x="0" y="0"/>
+                      <a:ext cx="5943600" cy="4484370"/>
+                    </a:xfrm>
+                    <a:prstGeom prst="rect">
+                      <a:avLst/>
+                    </a:prstGeom>
+                  </pic:spPr>
+                </pic:pic>
+              </a:graphicData>
+            </a:graphic>
+          </wp:inline>
+        </w:drawing>
+      </w:r>
+    </w:p>
+    <w:p>
+      <w:r>
+        <w:t xml:space="preserve">As an example of how the filters can combine, here </w:t>
+      </w:r>
+      <w:r>
+        <w:t>are</w:t>
+      </w:r>
+      <w:r>
+        <w:t xml:space="preserve"> intermediate depth land quakes.  Notice there are no city markers, no ocean quakes, and </w:t>
+      </w:r>
+      <w:r>
+        <w:t>no</w:t>
+      </w:r>
+      <w:r>
+        <w:t xml:space="preserve"> shallow or deep quakes (compare it to the first image).  This filtering </w:t>
+      </w:r>
+      <w:r>
+        <w:t>makes it easy to see</w:t>
+      </w:r>
+      <w:r>
+        <w:t xml:space="preserve"> the earthquake swarm happening in the Andes.  That swarm is visible in the first image, but it doesn’t stand out because there are so many other quakes in the picture.</w:t>
+      </w:r>
+    </w:p>
+    <w:p>
+      <w:r>
+        <w:rPr>
+          <w:noProof/>
+        </w:rPr>
+        <w:lastRenderedPageBreak/>
+        <w:drawing>
+          <wp:inline distT="0" distB="0" distL="0" distR="0" wp14:anchorId="62DC8784" wp14:editId="0C59BBBF">
+            <wp:extent cx="5943600" cy="4487545"/>
+            <wp:effectExtent l="0" t="0" r="0" b="8255"/>
+            <wp:docPr id="3" name="Picture 3" descr="A map of the world&#10;&#10;Description automatically generated with medium confidence"/>
+            <wp:cNvGraphicFramePr>
+              <a:graphicFrameLocks xmlns:a="http://schemas.openxmlformats.org/drawingml/2006/main" noChangeAspect="1"/>
+            </wp:cNvGraphicFramePr>
+            <a:graphic xmlns:a="http://schemas.openxmlformats.org/drawingml/2006/main">
+              <a:graphicData uri="http://schemas.openxmlformats.org/drawingml/2006/picture">
+                <pic:pic xmlns:pic="http://schemas.openxmlformats.org/drawingml/2006/picture">
+                  <pic:nvPicPr>
+                    <pic:cNvPr id="3" name="Picture 3" descr="A map of the world&#10;&#10;Description automatically generated with medium confidence"/>
+                    <pic:cNvPicPr/>
+                  </pic:nvPicPr>
+                  <pic:blipFill>
+                    <a:blip r:embed="rId6">
+                      <a:extLst>
+                        <a:ext uri="{28A0092B-C50C-407E-A947-70E740481C1C}">
+                          <a14:useLocalDpi xmlns:a14="http://schemas.microsoft.com/office/drawing/2010/main" val="0"/>
+                        </a:ext>
+                      </a:extLst>
+                    </a:blip>
+                    <a:stretch>
+                      <a:fillRect/>
+                    </a:stretch>
+                  </pic:blipFill>
+                  <pic:spPr>
+                    <a:xfrm>
+                      <a:off x="0" y="0"/>
+                      <a:ext cx="5943600" cy="4487545"/>
+                    </a:xfrm>
+                    <a:prstGeom prst="rect">
+                      <a:avLst/>
+                    </a:prstGeom>
+                  </pic:spPr>
+                </pic:pic>
+              </a:graphicData>
+            </a:graphic>
+          </wp:inline>
+        </w:drawing>
       </w:r>
     </w:p>
     <w:p>
@@ -28,7 +235,13 @@
         <w:t>I thought about using the Decorator pattern to decorate quakes by depth</w:t>
       </w:r>
       <w:r>
-        <w:t xml:space="preserve"> or by recency.  I decided against it since because it felt too heavy for what is a simple enumeration (shallow, intermediate, deep) or boolean (recent or not).</w:t>
+        <w:t xml:space="preserve"> </w:t>
+      </w:r>
+      <w:r>
+        <w:t>and</w:t>
+      </w:r>
+      <w:r>
+        <w:t xml:space="preserve"> by recency.  I decided against it because it felt too heavy for what is a simple enumeration (shallow, intermediate, deep) or boolean (recent or not).</w:t>
       </w:r>
     </w:p>
     <w:p>
@@ -143,6 +356,7 @@
         <w:rPr>
           <w:u w:val="single"/>
         </w:rPr>
+        <w:lastRenderedPageBreak/>
         <w:t>Visibility Control</w:t>
       </w:r>
       <w:r>
@@ -199,11 +413,7 @@
         <w:t xml:space="preserve">, then don’t hide the city marker.  If getShowCities() is false, then the city marker will hide itself.  </w:t>
       </w:r>
       <w:r>
-        <w:t xml:space="preserve">Earthquake </w:t>
-      </w:r>
-      <w:r>
-        <w:lastRenderedPageBreak/>
-        <w:t xml:space="preserve">visibility is trickier:  a quake must check the correct type filter (land quake or ocean quake), all the depth filters, and finally the recency filter to arrive at the final value.  </w:t>
+        <w:t xml:space="preserve">Earthquake visibility is trickier:  a quake must check the correct type filter (land quake or ocean quake), all the depth filters, and finally the recency filter to arrive at the final value.  </w:t>
       </w:r>
       <w:r>
         <w:t xml:space="preserve">EarthquakeMarker provides a protected helper routine, </w:t>
@@ -232,13 +442,85 @@
     </w:p>
     <w:p>
       <w:r>
-        <w:t xml:space="preserve">At this point, I could have submitted my extension since I could filter by different combinations of markers, depths, and recency.  However, I was not happy with how PUI displays toggles—they look like checkboxes </w:t>
+        <w:t xml:space="preserve">At this point, I could have submitted my extension since I could filter by different combinations of markers, depths, and recency.  </w:t>
+      </w:r>
+      <w:r>
+        <w:t xml:space="preserve">Here’s what the UI looked like using the stock PUI Toggle widget.  </w:t>
+      </w:r>
+      <w:r>
+        <w:rPr>
+          <w:noProof/>
+        </w:rPr>
+        <w:drawing>
+          <wp:anchor distT="0" distB="0" distL="114300" distR="114300" simplePos="0" relativeHeight="251658240" behindDoc="0" locked="0" layoutInCell="1" allowOverlap="1" wp14:anchorId="28753635" wp14:editId="528EC500">
+            <wp:simplePos x="0" y="0"/>
+            <wp:positionH relativeFrom="column">
+              <wp:posOffset>0</wp:posOffset>
+            </wp:positionH>
+            <wp:positionV relativeFrom="paragraph">
+              <wp:posOffset>365125</wp:posOffset>
+            </wp:positionV>
+            <wp:extent cx="2009775" cy="3457575"/>
+            <wp:effectExtent l="0" t="0" r="9525" b="9525"/>
+            <wp:wrapSquare wrapText="bothSides"/>
+            <wp:docPr id="4" name="Picture 4" descr="Graphical user interface, application&#10;&#10;Description automatically generated"/>
+            <wp:cNvGraphicFramePr>
+              <a:graphicFrameLocks xmlns:a="http://schemas.openxmlformats.org/drawingml/2006/main" noChangeAspect="1"/>
+            </wp:cNvGraphicFramePr>
+            <a:graphic xmlns:a="http://schemas.openxmlformats.org/drawingml/2006/main">
+              <a:graphicData uri="http://schemas.openxmlformats.org/drawingml/2006/picture">
+                <pic:pic xmlns:pic="http://schemas.openxmlformats.org/drawingml/2006/picture">
+                  <pic:nvPicPr>
+                    <pic:cNvPr id="4" name="Picture 4" descr="Graphical user interface, application&#10;&#10;Description automatically generated"/>
+                    <pic:cNvPicPr/>
+                  </pic:nvPicPr>
+                  <pic:blipFill>
+                    <a:blip r:embed="rId7">
+                      <a:extLst>
+                        <a:ext uri="{28A0092B-C50C-407E-A947-70E740481C1C}">
+                          <a14:useLocalDpi xmlns:a14="http://schemas.microsoft.com/office/drawing/2010/main" val="0"/>
+                        </a:ext>
+                      </a:extLst>
+                    </a:blip>
+                    <a:stretch>
+                      <a:fillRect/>
+                    </a:stretch>
+                  </pic:blipFill>
+                  <pic:spPr>
+                    <a:xfrm>
+                      <a:off x="0" y="0"/>
+                      <a:ext cx="2009775" cy="3457575"/>
+                    </a:xfrm>
+                    <a:prstGeom prst="rect">
+                      <a:avLst/>
+                    </a:prstGeom>
+                  </pic:spPr>
+                </pic:pic>
+              </a:graphicData>
+            </a:graphic>
+            <wp14:sizeRelH relativeFrom="page">
+              <wp14:pctWidth>0</wp14:pctWidth>
+            </wp14:sizeRelH>
+            <wp14:sizeRelV relativeFrom="page">
+              <wp14:pctHeight>0</wp14:pctHeight>
+            </wp14:sizeRelV>
+          </wp:anchor>
+        </w:drawing>
+      </w:r>
+      <w:r>
+        <w:t xml:space="preserve">I was not happy with how PUI displays toggles—they look like checkboxes </w:t>
       </w:r>
       <w:r>
         <w:t>instead of toggle switches or slides</w:t>
       </w:r>
       <w:r>
-        <w:t xml:space="preserve">, but with the label below the checkbox and in a much smaller font.  I wanted the label to appear to the right of the checkbox and be rendered in a larger size.  I also wanted the indicator to look more like ones found on today’s cell phones:  a sliding button that indicates on or off both by position and by color, so </w:t>
+        <w:t xml:space="preserve">, but with the label below the checkbox and in a much smaller font.  I wanted the label to appear to the right of the checkbox and be rendered in a larger size. </w:t>
+      </w:r>
+      <w:r>
+        <w:t xml:space="preserve"> The library will let you change the font size, but not the label position. </w:t>
+      </w:r>
+      <w:r>
+        <w:t xml:space="preserve"> I also wanted the indicator to look more like ones found on today’s cell phones:  a sliding button that indicates on or off both by position and by color, so </w:t>
       </w:r>
       <w:r>
         <w:t>color</w:t>
@@ -253,7 +535,13 @@
         <w:t>ly-</w:t>
       </w:r>
       <w:r>
-        <w:t>impaired people can see the value.  These sliding indicators typically have “On” to the right with</w:t>
+        <w:t xml:space="preserve">impaired people can see </w:t>
+      </w:r>
+      <w:r>
+        <w:t>how the indicator is set</w:t>
+      </w:r>
+      <w:r>
+        <w:t>.  These sliding indicators typically have “On” to the right with</w:t>
       </w:r>
       <w:r>
         <w:t>in a green trough, and “Off” to the left with a gray trough.</w:t>
@@ -309,7 +597,13 @@
         <w:t xml:space="preserve">.  </w:t>
       </w:r>
       <w:r>
-        <w:t xml:space="preserve">I ended up copying the source into </w:t>
+        <w:t xml:space="preserve">I ended up copying the </w:t>
+      </w:r>
+      <w:r>
+        <w:t xml:space="preserve">PUI </w:t>
+      </w:r>
+      <w:r>
+        <w:t xml:space="preserve">source into </w:t>
       </w:r>
       <w:r>
         <w:t xml:space="preserve">its own package in </w:t>
@@ -329,7 +623,11 @@
         <w:t xml:space="preserve">is </w:t>
       </w:r>
       <w:r>
-        <w:t>padding between the slide trough and the label.  The wid</w:t>
+        <w:t xml:space="preserve">padding between the slide trough and </w:t>
+      </w:r>
+      <w:r>
+        <w:lastRenderedPageBreak/>
+        <w:t>the label.  The wid</w:t>
       </w:r>
       <w:r>
         <w:t>get</w:t>
@@ -370,6 +668,142 @@
     </w:p>
     <w:p>
       <w:r>
+        <w:t xml:space="preserve">I mentioned previously that PUI uses reflection to connect various widgets to callback methods or to control variables.  Even though I’ve subclassed SlideIndicator, I </w:t>
+      </w:r>
+      <w:r>
+        <w:t>chose</w:t>
+      </w:r>
+      <w:r>
+        <w:t xml:space="preserve"> not </w:t>
+      </w:r>
+      <w:r>
+        <w:t xml:space="preserve">to </w:t>
+      </w:r>
+      <w:r>
+        <w:t xml:space="preserve">override the </w:t>
+      </w:r>
+      <w:r>
+        <w:t>connection</w:t>
+      </w:r>
+      <w:r>
+        <w:t xml:space="preserve"> mechanism.  The library prints the various </w:t>
+      </w:r>
+      <w:r>
+        <w:t>connections</w:t>
+      </w:r>
+      <w:r>
+        <w:t xml:space="preserve"> to stdout as they are made.  Therefore, they say “Toggle” instead of “SlideIndicator”.  </w:t>
+      </w:r>
+      <w:r>
+        <w:rPr>
+          <w:noProof/>
+        </w:rPr>
+        <w:drawing>
+          <wp:inline distT="0" distB="0" distL="0" distR="0" wp14:anchorId="30CC94A8" wp14:editId="1C22C030">
+            <wp:extent cx="5553850" cy="3677163"/>
+            <wp:effectExtent l="0" t="0" r="8890" b="0"/>
+            <wp:docPr id="5" name="Picture 5" descr="Graphical user interface, text, application&#10;&#10;Description automatically generated"/>
+            <wp:cNvGraphicFramePr>
+              <a:graphicFrameLocks xmlns:a="http://schemas.openxmlformats.org/drawingml/2006/main" noChangeAspect="1"/>
+            </wp:cNvGraphicFramePr>
+            <a:graphic xmlns:a="http://schemas.openxmlformats.org/drawingml/2006/main">
+              <a:graphicData uri="http://schemas.openxmlformats.org/drawingml/2006/picture">
+                <pic:pic xmlns:pic="http://schemas.openxmlformats.org/drawingml/2006/picture">
+                  <pic:nvPicPr>
+                    <pic:cNvPr id="5" name="Picture 5" descr="Graphical user interface, text, application&#10;&#10;Description automatically generated"/>
+                    <pic:cNvPicPr/>
+                  </pic:nvPicPr>
+                  <pic:blipFill>
+                    <a:blip r:embed="rId8">
+                      <a:extLst>
+                        <a:ext uri="{28A0092B-C50C-407E-A947-70E740481C1C}">
+                          <a14:useLocalDpi xmlns:a14="http://schemas.microsoft.com/office/drawing/2010/main" val="0"/>
+                        </a:ext>
+                      </a:extLst>
+                    </a:blip>
+                    <a:stretch>
+                      <a:fillRect/>
+                    </a:stretch>
+                  </pic:blipFill>
+                  <pic:spPr>
+                    <a:xfrm>
+                      <a:off x="0" y="0"/>
+                      <a:ext cx="5553850" cy="3677163"/>
+                    </a:xfrm>
+                    <a:prstGeom prst="rect">
+                      <a:avLst/>
+                    </a:prstGeom>
+                  </pic:spPr>
+                </pic:pic>
+              </a:graphicData>
+            </a:graphic>
+          </wp:inline>
+        </w:drawing>
+      </w:r>
+    </w:p>
+    <w:p>
+      <w:r>
+        <w:rPr>
+          <w:noProof/>
+        </w:rPr>
+        <w:drawing>
+          <wp:anchor distT="0" distB="0" distL="114300" distR="114300" simplePos="0" relativeHeight="251659264" behindDoc="0" locked="0" layoutInCell="1" allowOverlap="1" wp14:anchorId="3D46C444" wp14:editId="1FF4EB93">
+            <wp:simplePos x="0" y="0"/>
+            <wp:positionH relativeFrom="column">
+              <wp:posOffset>19050</wp:posOffset>
+            </wp:positionH>
+            <wp:positionV relativeFrom="paragraph">
+              <wp:posOffset>384729</wp:posOffset>
+            </wp:positionV>
+            <wp:extent cx="1206500" cy="1011555"/>
+            <wp:effectExtent l="0" t="0" r="0" b="0"/>
+            <wp:wrapSquare wrapText="bothSides"/>
+            <wp:docPr id="6" name="Picture 6" descr="Graphical user interface&#10;&#10;Description automatically generated with low confidence"/>
+            <wp:cNvGraphicFramePr>
+              <a:graphicFrameLocks xmlns:a="http://schemas.openxmlformats.org/drawingml/2006/main" noChangeAspect="1"/>
+            </wp:cNvGraphicFramePr>
+            <a:graphic xmlns:a="http://schemas.openxmlformats.org/drawingml/2006/main">
+              <a:graphicData uri="http://schemas.openxmlformats.org/drawingml/2006/picture">
+                <pic:pic xmlns:pic="http://schemas.openxmlformats.org/drawingml/2006/picture">
+                  <pic:nvPicPr>
+                    <pic:cNvPr id="6" name="Picture 6" descr="Graphical user interface&#10;&#10;Description automatically generated with low confidence"/>
+                    <pic:cNvPicPr>
+                      <a:picLocks noChangeAspect="1" noChangeArrowheads="1"/>
+                    </pic:cNvPicPr>
+                  </pic:nvPicPr>
+                  <pic:blipFill>
+                    <a:blip r:embed="rId9">
+                      <a:extLst>
+                        <a:ext uri="{28A0092B-C50C-407E-A947-70E740481C1C}">
+                          <a14:useLocalDpi xmlns:a14="http://schemas.microsoft.com/office/drawing/2010/main" val="0"/>
+                        </a:ext>
+                      </a:extLst>
+                    </a:blip>
+                    <a:srcRect/>
+                    <a:stretch>
+                      <a:fillRect/>
+                    </a:stretch>
+                  </pic:blipFill>
+                  <pic:spPr bwMode="auto">
+                    <a:xfrm>
+                      <a:off x="0" y="0"/>
+                      <a:ext cx="1206500" cy="1011555"/>
+                    </a:xfrm>
+                    <a:prstGeom prst="rect">
+                      <a:avLst/>
+                    </a:prstGeom>
+                    <a:noFill/>
+                    <a:ln>
+                      <a:noFill/>
+                    </a:ln>
+                  </pic:spPr>
+                </pic:pic>
+              </a:graphicData>
+            </a:graphic>
+          </wp:anchor>
+        </w:drawing>
+      </w:r>
+      <w:r>
         <w:t>The SlideIndicator detects a mouse hover over the trough and changes the trough outline color to yellow to acknowledge the hover.  Clicking anywhere in the trough will toggle SlideIndicator’s value.  I decided not to make the label sensitive to hovering or clicking; if you want to change the value, click the slider</w:t>
       </w:r>
       <w:r>
@@ -377,6 +811,9 @@
       </w:r>
       <w:r>
         <w:t>.</w:t>
+      </w:r>
+      <w:r>
+        <w:t xml:space="preserve">  Here we see this highlight; unfortunately, screen print doesn’t capture the mouse pointer.  </w:t>
       </w:r>
     </w:p>
     <w:p>
@@ -387,7 +824,13 @@
         <w:t>FilterController</w:t>
       </w:r>
       <w:r>
-        <w:t xml:space="preserve">.  The class that </w:t>
+        <w:t xml:space="preserve">.  </w:t>
+      </w:r>
+      <w:r>
+        <w:t>This class</w:t>
+      </w:r>
+      <w:r>
+        <w:t xml:space="preserve"> </w:t>
       </w:r>
       <w:r>
         <w:t>creates</w:t>
@@ -420,7 +863,11 @@
         <w:t xml:space="preserve"> and the dividers</w:t>
       </w:r>
       <w:r>
-        <w:t xml:space="preserve"> to that width after </w:t>
+        <w:t xml:space="preserve"> to that </w:t>
+      </w:r>
+      <w:r>
+        <w:lastRenderedPageBreak/>
+        <w:t xml:space="preserve">width after </w:t>
       </w:r>
       <w:r>
         <w:t>all widgets are constructed</w:t>
@@ -441,11 +888,7 @@
         <w:t xml:space="preserve">widgets </w:t>
       </w:r>
       <w:r>
-        <w:t xml:space="preserve">know how to draw themselves, and </w:t>
-      </w:r>
-      <w:r>
-        <w:lastRenderedPageBreak/>
-        <w:t>FilterController itself doesn’t have an on-screen display</w:t>
+        <w:t>know how to draw themselves, and FilterController itself doesn’t have an on-screen display</w:t>
       </w:r>
       <w:r>
         <w:t xml:space="preserve">, </w:t>

</xml_diff>

<commit_message>
Each Depth enumeration knows its color now, so EarthquakeMarker.colorDetermine() is no longer necessary.
</commit_message>
<xml_diff>
--- a/UCSDUnfoldingMaps/src/myextension/My Extension.docx
+++ b/UCSDUnfoldingMaps/src/myextension/My Extension.docx
@@ -270,6 +270,9 @@
       <w:r>
         <w:t xml:space="preserve">  Has values SHALLOW, INTERMEDIATE, and DEEP.</w:t>
       </w:r>
+      <w:r>
+        <w:t xml:space="preserve">  Contains a constructor to require and define a color on each value.  Contains a toColor() method that returns the color value for the depth.</w:t>
+      </w:r>
     </w:p>
     <w:p>
       <w:r>
@@ -309,31 +312,10 @@
         <w:t>Depth</w:t>
       </w:r>
       <w:r>
-        <w:t xml:space="preserve"> value to set the property.  colorDetermine() is now a switch statement based on that </w:t>
-      </w:r>
-      <w:r>
-        <w:t>Depth</w:t>
-      </w:r>
-      <w:r>
-        <w:t xml:space="preserve"> to return the color to use for the marker.  </w:t>
-      </w:r>
-      <w:r>
-        <w:t xml:space="preserve">In hindsight, I should have put colorDetermine() into Depth.  </w:t>
-      </w:r>
-      <w:r>
-        <w:t>I changed</w:t>
-      </w:r>
-      <w:r>
-        <w:t xml:space="preserve"> the </w:t>
-      </w:r>
-      <w:r>
-        <w:t xml:space="preserve">quake </w:t>
-      </w:r>
-      <w:r>
-        <w:t>title to include the depth numeric value</w:t>
-      </w:r>
-      <w:r>
-        <w:t>.</w:t>
+        <w:t xml:space="preserve"> value to set the property.  </w:t>
+      </w:r>
+      <w:r>
+        <w:t>colorDetermine() is completely removed, since each Depth value knows its color the statement pg.fill(depth.toColor()) is all that’s needed in drawMarker() now.</w:t>
       </w:r>
       <w:r>
         <w:t xml:space="preserve">  Finally I added an isRecent read-only property </w:t>

</xml_diff>